<commit_message>
Adjust use-case actor - 1753089
</commit_message>
<xml_diff>
--- a/PA2/use-case-template_1753089.docx
+++ b/PA2/use-case-template_1753089.docx
@@ -1017,7 +1017,13 @@
               <w:t>This use case describes how the</w:t>
             </w:r>
             <w:r>
-              <w:t xml:space="preserve"> store employees</w:t>
+              <w:t xml:space="preserve"> st</w:t>
+            </w:r>
+            <w:r>
+              <w:t>aff</w:t>
+            </w:r>
+            <w:r>
+              <w:t>s</w:t>
             </w:r>
             <w:r>
               <w:t xml:space="preserve"> </w:t>
@@ -1054,7 +1060,13 @@
           </w:tcPr>
           <w:p>
             <w:r>
-              <w:t>Store employees.</w:t>
+              <w:t>St</w:t>
+            </w:r>
+            <w:r>
+              <w:t>aff</w:t>
+            </w:r>
+            <w:r>
+              <w:t>s.</w:t>
             </w:r>
           </w:p>
         </w:tc>
@@ -1446,10 +1458,13 @@
           </w:tcPr>
           <w:p>
             <w:r>
-              <w:t>This use case describes how the stor</w:t>
-            </w:r>
-            <w:r>
-              <w:t xml:space="preserve">age staffs </w:t>
+              <w:t xml:space="preserve">This use case describes how the </w:t>
+            </w:r>
+            <w:r>
+              <w:t>warehouse</w:t>
+            </w:r>
+            <w:r>
+              <w:t xml:space="preserve"> staffs </w:t>
             </w:r>
             <w:r>
               <w:t>can see the information of a product in the stor</w:t>
@@ -1480,13 +1495,10 @@
           </w:tcPr>
           <w:p>
             <w:r>
-              <w:t>Stor</w:t>
-            </w:r>
-            <w:r>
-              <w:t>age</w:t>
-            </w:r>
-            <w:r>
-              <w:t xml:space="preserve"> employees.</w:t>
+              <w:t>Warehouse staff</w:t>
+            </w:r>
+            <w:r>
+              <w:t>s.</w:t>
             </w:r>
           </w:p>
         </w:tc>
@@ -1846,7 +1858,13 @@
           </w:tcPr>
           <w:p>
             <w:r>
-              <w:t>This use case describes how the manager can see the information of a product in</w:t>
+              <w:t>This use case describes how the</w:t>
+            </w:r>
+            <w:r>
+              <w:t xml:space="preserve"> administrator</w:t>
+            </w:r>
+            <w:r>
+              <w:t xml:space="preserve"> can see the information of a product in</w:t>
             </w:r>
             <w:r>
               <w:t xml:space="preserve"> both the store and</w:t>
@@ -1880,7 +1898,10 @@
           </w:tcPr>
           <w:p>
             <w:r>
-              <w:t>Store manager.</w:t>
+              <w:t>Administrator</w:t>
+            </w:r>
+            <w:r>
+              <w:t>.</w:t>
             </w:r>
           </w:p>
         </w:tc>
@@ -2330,10 +2351,25 @@
           </w:tcPr>
           <w:p>
             <w:r>
-              <w:t>This use case describes how the</w:t>
-            </w:r>
-            <w:r>
-              <w:t xml:space="preserve"> store employees and manager can</w:t>
+              <w:t xml:space="preserve">This use case describes how </w:t>
+            </w:r>
+            <w:r>
+              <w:t xml:space="preserve">the </w:t>
+            </w:r>
+            <w:r>
+              <w:t>s</w:t>
+            </w:r>
+            <w:r>
+              <w:t>taff</w:t>
+            </w:r>
+            <w:r>
+              <w:t>s and</w:t>
+            </w:r>
+            <w:r>
+              <w:t xml:space="preserve"> the administrator</w:t>
+            </w:r>
+            <w:r>
+              <w:t xml:space="preserve"> can</w:t>
             </w:r>
             <w:r>
               <w:t xml:space="preserve"> </w:t>
@@ -2367,7 +2403,16 @@
           </w:tcPr>
           <w:p>
             <w:r>
-              <w:t>Store employees, store manager.</w:t>
+              <w:t>Staffs</w:t>
+            </w:r>
+            <w:r>
+              <w:t xml:space="preserve">, </w:t>
+            </w:r>
+            <w:r>
+              <w:t>administrator</w:t>
+            </w:r>
+            <w:r>
+              <w:t>.</w:t>
             </w:r>
           </w:p>
         </w:tc>
@@ -2813,10 +2858,16 @@
           </w:tcPr>
           <w:p>
             <w:r>
-              <w:t>This use case describes how the</w:t>
-            </w:r>
-            <w:r>
-              <w:t xml:space="preserve"> store employees and manager make a bill.</w:t>
+              <w:t xml:space="preserve">This use case describes </w:t>
+            </w:r>
+            <w:r>
+              <w:t xml:space="preserve">how </w:t>
+            </w:r>
+            <w:r>
+              <w:t>the staffs and the administrator</w:t>
+            </w:r>
+            <w:r>
+              <w:t xml:space="preserve"> make a bill.</w:t>
             </w:r>
           </w:p>
         </w:tc>
@@ -2838,7 +2889,7 @@
           </w:tcPr>
           <w:p>
             <w:r>
-              <w:t>Store employees, store manager.</w:t>
+              <w:t>Staffs, administrator.</w:t>
             </w:r>
           </w:p>
         </w:tc>
@@ -3123,25 +3174,7 @@
               <w:spacing w:after="0" w:line="240" w:lineRule="auto"/>
             </w:pPr>
             <w:r>
-              <w:t>From</w:t>
-            </w:r>
-            <w:r>
-              <w:t xml:space="preserve"> </w:t>
-            </w:r>
-            <w:r>
-              <w:t>#</w:t>
-            </w:r>
-            <w:r>
-              <w:t>6</w:t>
-            </w:r>
-            <w:r>
-              <w:t xml:space="preserve"> of the basic flow, </w:t>
-            </w:r>
-            <w:r>
-              <w:t>system increases the quantity of the product</w:t>
-            </w:r>
-            <w:r>
-              <w:t>.</w:t>
+              <w:t>From #6 of the basic flow, system increases the quantity of the product.</w:t>
             </w:r>
           </w:p>
           <w:p>
@@ -3154,13 +3187,7 @@
               <w:spacing w:after="0" w:line="240" w:lineRule="auto"/>
             </w:pPr>
             <w:r>
-              <w:t>Continue step #</w:t>
-            </w:r>
-            <w:r>
-              <w:t>7</w:t>
-            </w:r>
-            <w:r>
-              <w:t xml:space="preserve"> in the basic flow.</w:t>
+              <w:t>Continue step #7 in the basic flow.</w:t>
             </w:r>
           </w:p>
           <w:p>
@@ -3308,16 +3335,13 @@
           </w:tcPr>
           <w:p>
             <w:r>
-              <w:t>This use case describes how the</w:t>
-            </w:r>
-            <w:r>
-              <w:t xml:space="preserve"> </w:t>
-            </w:r>
-            <w:r>
-              <w:t>store employees and manager</w:t>
-            </w:r>
-            <w:r>
-              <w:t xml:space="preserve"> can </w:t>
+              <w:t xml:space="preserve">This use case describes </w:t>
+            </w:r>
+            <w:r>
+              <w:t xml:space="preserve">how </w:t>
+            </w:r>
+            <w:r>
+              <w:t xml:space="preserve">the staffs and the administrator </w:t>
             </w:r>
             <w:r>
               <w:t>export</w:t>
@@ -3345,7 +3369,7 @@
           </w:tcPr>
           <w:p>
             <w:r>
-              <w:t>Store employees, store manager.</w:t>
+              <w:t>Staffs, administrator.</w:t>
             </w:r>
           </w:p>
         </w:tc>
@@ -3445,13 +3469,7 @@
               <w:spacing w:after="0" w:line="240" w:lineRule="auto"/>
             </w:pPr>
             <w:r>
-              <w:t>User clicks ‘</w:t>
-            </w:r>
-            <w:r>
-              <w:t>Export</w:t>
-            </w:r>
-            <w:r>
-              <w:t xml:space="preserve"> a bill’ button.</w:t>
+              <w:t>User clicks ‘Export a bill’ button.</w:t>
             </w:r>
           </w:p>
           <w:p>
@@ -3605,13 +3623,7 @@
               <w:rPr>
                 <w:b/>
               </w:rPr>
-              <w:t xml:space="preserve">User </w:t>
-            </w:r>
-            <w:r>
-              <w:rPr>
-                <w:b/>
-              </w:rPr>
-              <w:t>c</w:t>
+              <w:t>User c</w:t>
             </w:r>
             <w:r>
               <w:rPr>
@@ -3636,19 +3648,7 @@
               <w:spacing w:after="0" w:line="240" w:lineRule="auto"/>
             </w:pPr>
             <w:r>
-              <w:t>From #</w:t>
-            </w:r>
-            <w:r>
-              <w:t>2</w:t>
-            </w:r>
-            <w:r>
-              <w:t xml:space="preserve"> of the basic flow</w:t>
-            </w:r>
-            <w:r>
-              <w:t>, user searchs and selects another bill</w:t>
-            </w:r>
-            <w:r>
-              <w:t>.</w:t>
+              <w:t>From #2 of the basic flow, user searchs and selects another bill.</w:t>
             </w:r>
           </w:p>
           <w:p>
@@ -3775,10 +3775,7 @@
               <w:t xml:space="preserve">Search </w:t>
             </w:r>
             <w:r>
-              <w:t>a staff</w:t>
-            </w:r>
-            <w:r>
-              <w:t>.</w:t>
+              <w:t>a staff.</w:t>
             </w:r>
           </w:p>
         </w:tc>
@@ -3800,7 +3797,13 @@
           </w:tcPr>
           <w:p>
             <w:r>
-              <w:t xml:space="preserve">This use case describes how the manager can </w:t>
+              <w:t xml:space="preserve">This use case describes how the </w:t>
+            </w:r>
+            <w:r>
+              <w:t>administrator</w:t>
+            </w:r>
+            <w:r>
+              <w:t xml:space="preserve"> can </w:t>
             </w:r>
             <w:r>
               <w:t>search for a staff who work for the store</w:t>
@@ -3828,7 +3831,7 @@
           </w:tcPr>
           <w:p>
             <w:r>
-              <w:t>Store manager.</w:t>
+              <w:t>Administrator.</w:t>
             </w:r>
           </w:p>
         </w:tc>
@@ -4175,13 +4178,16 @@
               <w:t>This use case describes how the</w:t>
             </w:r>
             <w:r>
-              <w:t xml:space="preserve"> store manager</w:t>
+              <w:t xml:space="preserve"> </w:t>
+            </w:r>
+            <w:r>
+              <w:t>administrator</w:t>
             </w:r>
             <w:r>
               <w:t xml:space="preserve"> can </w:t>
             </w:r>
             <w:r>
-              <w:t xml:space="preserve">add a new staff or employee </w:t>
+              <w:t xml:space="preserve">add a new staff </w:t>
             </w:r>
             <w:r>
               <w:t>when a person apply for the job</w:t>
@@ -4209,7 +4215,7 @@
           </w:tcPr>
           <w:p>
             <w:r>
-              <w:t>Store manager.</w:t>
+              <w:t>Administrator.</w:t>
             </w:r>
           </w:p>
         </w:tc>
@@ -4505,10 +4511,7 @@
           </w:tcPr>
           <w:p>
             <w:r>
-              <w:t>Delete</w:t>
-            </w:r>
-            <w:r>
-              <w:t xml:space="preserve"> a staff.</w:t>
+              <w:t>Delete a staff.</w:t>
             </w:r>
           </w:p>
         </w:tc>
@@ -4539,16 +4542,13 @@
               <w:t xml:space="preserve"> can </w:t>
             </w:r>
             <w:r>
-              <w:t>remove</w:t>
-            </w:r>
-            <w:r>
-              <w:t xml:space="preserve"> a staff or employee </w:t>
-            </w:r>
-            <w:r>
-              <w:t>when the person quit the job</w:t>
-            </w:r>
-            <w:r>
-              <w:t>.</w:t>
+              <w:t xml:space="preserve">remove a staff when the person </w:t>
+            </w:r>
+            <w:r>
+              <w:t>retire</w:t>
+            </w:r>
+            <w:r>
+              <w:t xml:space="preserve"> the job.</w:t>
             </w:r>
           </w:p>
         </w:tc>
@@ -4570,7 +4570,10 @@
           </w:tcPr>
           <w:p>
             <w:r>
-              <w:t>Store manager.</w:t>
+              <w:t>Administrator</w:t>
+            </w:r>
+            <w:r>
+              <w:t>.</w:t>
             </w:r>
           </w:p>
         </w:tc>
@@ -4655,13 +4658,7 @@
               <w:spacing w:after="0" w:line="240" w:lineRule="auto"/>
             </w:pPr>
             <w:r>
-              <w:t>User clicks ‘</w:t>
-            </w:r>
-            <w:r>
-              <w:t>Delete</w:t>
-            </w:r>
-            <w:r>
-              <w:t xml:space="preserve"> a staff’ button.</w:t>
+              <w:t>User clicks ‘Delete a staff’ button.</w:t>
             </w:r>
           </w:p>
           <w:p>
@@ -4865,10 +4862,7 @@
               <w:t>from</w:t>
             </w:r>
             <w:r>
-              <w:t xml:space="preserve"> the database</w:t>
-            </w:r>
-            <w:r>
-              <w:t>.</w:t>
+              <w:t xml:space="preserve"> the database.</w:t>
             </w:r>
           </w:p>
         </w:tc>
@@ -4944,13 +4938,16 @@
           </w:tcPr>
           <w:p>
             <w:r>
-              <w:t>This use case describes how the</w:t>
-            </w:r>
-            <w:r>
-              <w:t xml:space="preserve"> store employees and manager</w:t>
-            </w:r>
-            <w:r>
-              <w:t xml:space="preserve"> can </w:t>
+              <w:t xml:space="preserve">This use case describes </w:t>
+            </w:r>
+            <w:r>
+              <w:t xml:space="preserve">how </w:t>
+            </w:r>
+            <w:r>
+              <w:t xml:space="preserve">the staffs and the administrator </w:t>
+            </w:r>
+            <w:r>
+              <w:t xml:space="preserve">can </w:t>
             </w:r>
             <w:r>
               <w:t>search for a member information.</w:t>
@@ -4975,7 +4972,7 @@
           </w:tcPr>
           <w:p>
             <w:r>
-              <w:t>Store employees, store manager.</w:t>
+              <w:t>Staffs, administrator.</w:t>
             </w:r>
           </w:p>
         </w:tc>
@@ -5329,7 +5326,7 @@
               <w:t xml:space="preserve"> </w:t>
             </w:r>
             <w:r>
-              <w:t>store manager</w:t>
+              <w:t>administrator</w:t>
             </w:r>
             <w:r>
               <w:t xml:space="preserve"> can</w:t>
@@ -5369,7 +5366,10 @@
           </w:tcPr>
           <w:p>
             <w:r>
-              <w:t>Store manager.</w:t>
+              <w:t>Administrator</w:t>
+            </w:r>
+            <w:r>
+              <w:t>.</w:t>
             </w:r>
           </w:p>
         </w:tc>
@@ -5833,13 +5833,7 @@
               <w:t xml:space="preserve">Statistics by </w:t>
             </w:r>
             <w:r>
-              <w:t>product</w:t>
-            </w:r>
-            <w:r>
-              <w:t xml:space="preserve"> type</w:t>
-            </w:r>
-            <w:r>
-              <w:t>.</w:t>
+              <w:t>product type.</w:t>
             </w:r>
           </w:p>
         </w:tc>
@@ -5864,7 +5858,10 @@
               <w:t>This use case describes how the</w:t>
             </w:r>
             <w:r>
-              <w:t xml:space="preserve"> store manager</w:t>
+              <w:t xml:space="preserve"> </w:t>
+            </w:r>
+            <w:r>
+              <w:t xml:space="preserve">administrator </w:t>
             </w:r>
             <w:r>
               <w:t xml:space="preserve"> can</w:t>
@@ -5876,13 +5873,7 @@
               <w:t xml:space="preserve"> </w:t>
             </w:r>
             <w:r>
-              <w:t>statistics of sale by product</w:t>
-            </w:r>
-            <w:r>
-              <w:t xml:space="preserve"> type</w:t>
-            </w:r>
-            <w:r>
-              <w:t>.</w:t>
+              <w:t>statistics of sale by product type.</w:t>
             </w:r>
           </w:p>
         </w:tc>
@@ -5904,7 +5895,7 @@
           </w:tcPr>
           <w:p>
             <w:r>
-              <w:t>Store manager.</w:t>
+              <w:t>Administrator.</w:t>
             </w:r>
           </w:p>
         </w:tc>
@@ -5973,13 +5964,7 @@
               <w:spacing w:after="0" w:line="240" w:lineRule="auto"/>
             </w:pPr>
             <w:r>
-              <w:t>User clicks ‘Statistic by product</w:t>
-            </w:r>
-            <w:r>
-              <w:t xml:space="preserve"> type</w:t>
-            </w:r>
-            <w:r>
-              <w:t>’ button.</w:t>
+              <w:t>User clicks ‘Statistic by product type’ button.</w:t>
             </w:r>
           </w:p>
           <w:p>
@@ -5998,13 +5983,7 @@
               <w:t>s</w:t>
             </w:r>
             <w:r>
-              <w:t xml:space="preserve"> statistic by product</w:t>
-            </w:r>
-            <w:r>
-              <w:t xml:space="preserve"> type</w:t>
-            </w:r>
-            <w:r>
-              <w:t xml:space="preserve"> in the selected time.</w:t>
+              <w:t xml:space="preserve"> statistic by product type in the selected time.</w:t>
             </w:r>
           </w:p>
           <w:p>
@@ -6066,13 +6045,7 @@
               <w:spacing w:after="0" w:line="240" w:lineRule="auto"/>
             </w:pPr>
             <w:r>
-              <w:t>From #5 of the basic flow, system make statistic by product</w:t>
-            </w:r>
-            <w:r>
-              <w:t xml:space="preserve"> type</w:t>
-            </w:r>
-            <w:r>
-              <w:t xml:space="preserve"> from the beginning of the data to the current time.</w:t>
+              <w:t>From #5 of the basic flow, system make statistic by product type from the beginning of the data to the current time.</w:t>
             </w:r>
           </w:p>
           <w:p>
@@ -6130,13 +6103,7 @@
               <w:spacing w:after="0" w:line="240" w:lineRule="auto"/>
             </w:pPr>
             <w:r>
-              <w:t>From #5 of the basic flow, system make statistic by product</w:t>
-            </w:r>
-            <w:r>
-              <w:t xml:space="preserve"> type</w:t>
-            </w:r>
-            <w:r>
-              <w:t xml:space="preserve"> in the selected month of the selected year.</w:t>
+              <w:t>From #5 of the basic flow, system make statistic by product type in the selected month of the selected year.</w:t>
             </w:r>
           </w:p>
           <w:p>
@@ -6194,13 +6161,7 @@
               <w:spacing w:after="0" w:line="240" w:lineRule="auto"/>
             </w:pPr>
             <w:r>
-              <w:t xml:space="preserve">From #5 of the basic flow, system make statistic by product </w:t>
-            </w:r>
-            <w:r>
-              <w:t xml:space="preserve">type </w:t>
-            </w:r>
-            <w:r>
-              <w:t>in all the month of the selected year.</w:t>
+              <w:t>From #5 of the basic flow, system make statistic by product type in all the month of the selected year.</w:t>
             </w:r>
           </w:p>
           <w:p>
@@ -6321,13 +6282,7 @@
               <w:t xml:space="preserve"> </w:t>
             </w:r>
             <w:r>
-              <w:t>product</w:t>
-            </w:r>
-            <w:r>
-              <w:t xml:space="preserve"> many buyer</w:t>
-            </w:r>
-            <w:r>
-              <w:t>.</w:t>
+              <w:t>product many buyer.</w:t>
             </w:r>
           </w:p>
         </w:tc>
@@ -6352,7 +6307,10 @@
               <w:t>This use case describes how the</w:t>
             </w:r>
             <w:r>
-              <w:t xml:space="preserve"> store manager</w:t>
+              <w:t xml:space="preserve"> </w:t>
+            </w:r>
+            <w:r>
+              <w:t>administrator</w:t>
             </w:r>
             <w:r>
               <w:t xml:space="preserve"> can</w:t>
@@ -6364,13 +6322,7 @@
               <w:t xml:space="preserve"> </w:t>
             </w:r>
             <w:r>
-              <w:t xml:space="preserve">statistics </w:t>
-            </w:r>
-            <w:r>
-              <w:t>for best sell products</w:t>
-            </w:r>
-            <w:r>
-              <w:t>.</w:t>
+              <w:t>statistics for best sell products.</w:t>
             </w:r>
           </w:p>
         </w:tc>
@@ -6392,7 +6344,12 @@
           </w:tcPr>
           <w:p>
             <w:r>
-              <w:t>Store manager.</w:t>
+              <w:t>Administrator</w:t>
+            </w:r>
+            <w:bookmarkStart w:id="14" w:name="_GoBack"/>
+            <w:bookmarkEnd w:id="14"/>
+            <w:r>
+              <w:t>.</w:t>
             </w:r>
           </w:p>
         </w:tc>
@@ -6461,13 +6418,7 @@
               <w:spacing w:after="0" w:line="240" w:lineRule="auto"/>
             </w:pPr>
             <w:r>
-              <w:t xml:space="preserve">User clicks ‘Statistic </w:t>
-            </w:r>
-            <w:r>
-              <w:t>product many buyer</w:t>
-            </w:r>
-            <w:r>
-              <w:t>’ button.</w:t>
+              <w:t>User clicks ‘Statistic product many buyer’ button.</w:t>
             </w:r>
           </w:p>
           <w:p>
@@ -6480,19 +6431,7 @@
               <w:spacing w:after="0" w:line="240" w:lineRule="auto"/>
             </w:pPr>
             <w:r>
-              <w:t>System make</w:t>
-            </w:r>
-            <w:r>
-              <w:t>s</w:t>
-            </w:r>
-            <w:r>
-              <w:t xml:space="preserve"> statisti</w:t>
-            </w:r>
-            <w:r>
-              <w:t>c for best sell products of the store</w:t>
-            </w:r>
-            <w:r>
-              <w:t xml:space="preserve"> in the selected time.</w:t>
+              <w:t>System makes statistic for best sell products of the store in the selected time.</w:t>
             </w:r>
           </w:p>
           <w:p>
@@ -6688,8 +6627,6 @@
             <w:r>
               <w:t xml:space="preserve">for best sell products of the store </w:t>
             </w:r>
-            <w:bookmarkStart w:id="14" w:name="_GoBack"/>
-            <w:bookmarkEnd w:id="14"/>
             <w:r>
               <w:t>in all the month of the selected year.</w:t>
             </w:r>
@@ -11652,6 +11589,7 @@
   <w:style w:type="character" w:default="1" w:styleId="DefaultParagraphFont">
     <w:name w:val="Default Paragraph Font"/>
     <w:uiPriority w:val="1"/>
+    <w:semiHidden/>
     <w:unhideWhenUsed/>
   </w:style>
   <w:style w:type="table" w:default="1" w:styleId="TableNormal">

</xml_diff>